<commit_message>
docs: changes in doc
</commit_message>
<xml_diff>
--- a/Screenshots-ALL.docx
+++ b/Screenshots-ALL.docx
@@ -90,12 +90,12 @@
           <wp:inline distB="114300" distT="114300" distL="114300" distR="114300">
             <wp:extent cx="4995863" cy="506225"/>
             <wp:effectExtent b="0" l="0" r="0" t="0"/>
-            <wp:docPr id="27" name="image22.png"/>
+            <wp:docPr id="26" name="image10.png"/>
             <a:graphic>
               <a:graphicData uri="http://schemas.openxmlformats.org/drawingml/2006/picture">
                 <pic:pic>
                   <pic:nvPicPr>
-                    <pic:cNvPr id="0" name="image22.png"/>
+                    <pic:cNvPr id="0" name="image10.png"/>
                     <pic:cNvPicPr preferRelativeResize="0"/>
                   </pic:nvPicPr>
                   <pic:blipFill>
@@ -536,7 +536,7 @@
     </w:p>
     <w:sdt>
       <w:sdtPr>
-        <w:id w:val="-1227814049"/>
+        <w:id w:val="737261901"/>
         <w:docPartObj>
           <w:docPartGallery w:val="Table of Contents"/>
           <w:docPartUnique w:val="1"/>
@@ -1218,12 +1218,12 @@
           <wp:inline distB="114300" distT="114300" distL="114300" distR="114300">
             <wp:extent cx="5804535" cy="3439359"/>
             <wp:effectExtent b="12700" l="12700" r="12700" t="12700"/>
-            <wp:docPr id="11" name="image36.png"/>
+            <wp:docPr id="10" name="image33.png"/>
             <a:graphic>
               <a:graphicData uri="http://schemas.openxmlformats.org/drawingml/2006/picture">
                 <pic:pic>
                   <pic:nvPicPr>
-                    <pic:cNvPr id="0" name="image36.png"/>
+                    <pic:cNvPr id="0" name="image33.png"/>
                     <pic:cNvPicPr preferRelativeResize="0"/>
                   </pic:nvPicPr>
                   <pic:blipFill>
@@ -1313,12 +1313,12 @@
             <wp:extent cx="5505450" cy="2953921"/>
             <wp:effectExtent b="12700" l="12700" r="12700" t="12700"/>
             <wp:wrapNone/>
-            <wp:docPr id="12" name="image34.png"/>
+            <wp:docPr id="11" name="image38.png"/>
             <a:graphic>
               <a:graphicData uri="http://schemas.openxmlformats.org/drawingml/2006/picture">
                 <pic:pic>
                   <pic:nvPicPr>
-                    <pic:cNvPr id="0" name="image34.png"/>
+                    <pic:cNvPr id="0" name="image38.png"/>
                     <pic:cNvPicPr preferRelativeResize="0"/>
                   </pic:nvPicPr>
                   <pic:blipFill>
@@ -1526,12 +1526,12 @@
           <wp:inline distB="114300" distT="114300" distL="114300" distR="114300">
             <wp:extent cx="5731200" cy="1485900"/>
             <wp:effectExtent b="12700" l="12700" r="12700" t="12700"/>
-            <wp:docPr id="36" name="image26.png"/>
+            <wp:docPr id="35" name="image24.png"/>
             <a:graphic>
               <a:graphicData uri="http://schemas.openxmlformats.org/drawingml/2006/picture">
                 <pic:pic>
                   <pic:nvPicPr>
-                    <pic:cNvPr id="0" name="image26.png"/>
+                    <pic:cNvPr id="0" name="image24.png"/>
                     <pic:cNvPicPr preferRelativeResize="0"/>
                   </pic:nvPicPr>
                   <pic:blipFill>
@@ -1603,12 +1603,12 @@
           <wp:inline distB="114300" distT="114300" distL="114300" distR="114300">
             <wp:extent cx="5779770" cy="3998400"/>
             <wp:effectExtent b="12700" l="12700" r="12700" t="12700"/>
-            <wp:docPr id="31" name="image31.png"/>
+            <wp:docPr id="30" name="image23.png"/>
             <a:graphic>
               <a:graphicData uri="http://schemas.openxmlformats.org/drawingml/2006/picture">
                 <pic:pic>
                   <pic:nvPicPr>
-                    <pic:cNvPr id="0" name="image31.png"/>
+                    <pic:cNvPr id="0" name="image23.png"/>
                     <pic:cNvPicPr preferRelativeResize="0"/>
                   </pic:nvPicPr>
                   <pic:blipFill>
@@ -1713,12 +1713,12 @@
             <wp:extent cx="4350525" cy="3888105"/>
             <wp:effectExtent b="12700" l="12700" r="12700" t="12700"/>
             <wp:wrapNone/>
-            <wp:docPr id="37" name="image30.png"/>
+            <wp:docPr id="36" name="image31.png"/>
             <a:graphic>
               <a:graphicData uri="http://schemas.openxmlformats.org/drawingml/2006/picture">
                 <pic:pic>
                   <pic:nvPicPr>
-                    <pic:cNvPr id="0" name="image30.png"/>
+                    <pic:cNvPr id="0" name="image31.png"/>
                     <pic:cNvPicPr preferRelativeResize="0"/>
                   </pic:nvPicPr>
                   <pic:blipFill>
@@ -1920,12 +1920,12 @@
             <wp:extent cx="4388310" cy="4019465"/>
             <wp:effectExtent b="12700" l="12700" r="12700" t="12700"/>
             <wp:wrapNone/>
-            <wp:docPr id="24" name="image11.png"/>
+            <wp:docPr id="22" name="image4.png"/>
             <a:graphic>
               <a:graphicData uri="http://schemas.openxmlformats.org/drawingml/2006/picture">
                 <pic:pic>
                   <pic:nvPicPr>
-                    <pic:cNvPr id="0" name="image11.png"/>
+                    <pic:cNvPr id="0" name="image4.png"/>
                     <pic:cNvPicPr preferRelativeResize="0"/>
                   </pic:nvPicPr>
                   <pic:blipFill>
@@ -2158,12 +2158,12 @@
           <wp:inline distB="114300" distT="114300" distL="114300" distR="114300">
             <wp:extent cx="6261286" cy="1629514"/>
             <wp:effectExtent b="12700" l="12700" r="12700" t="12700"/>
-            <wp:docPr id="6" name="image3.png"/>
+            <wp:docPr id="4" name="image1.png"/>
             <a:graphic>
               <a:graphicData uri="http://schemas.openxmlformats.org/drawingml/2006/picture">
                 <pic:pic>
                   <pic:nvPicPr>
-                    <pic:cNvPr id="0" name="image3.png"/>
+                    <pic:cNvPr id="0" name="image1.png"/>
                     <pic:cNvPicPr preferRelativeResize="0"/>
                   </pic:nvPicPr>
                   <pic:blipFill>
@@ -2346,12 +2346,12 @@
           <wp:inline distB="114300" distT="114300" distL="114300" distR="114300">
             <wp:extent cx="5731200" cy="2755900"/>
             <wp:effectExtent b="0" l="0" r="0" t="0"/>
-            <wp:docPr id="30" name="image39.png"/>
+            <wp:docPr id="29" name="image32.png"/>
             <a:graphic>
               <a:graphicData uri="http://schemas.openxmlformats.org/drawingml/2006/picture">
                 <pic:pic>
                   <pic:nvPicPr>
-                    <pic:cNvPr id="0" name="image39.png"/>
+                    <pic:cNvPr id="0" name="image32.png"/>
                     <pic:cNvPicPr preferRelativeResize="0"/>
                   </pic:nvPicPr>
                   <pic:blipFill>
@@ -2551,12 +2551,12 @@
           <wp:inline distB="114300" distT="114300" distL="114300" distR="114300">
             <wp:extent cx="4758296" cy="2453830"/>
             <wp:effectExtent b="12700" l="12700" r="12700" t="12700"/>
-            <wp:docPr id="32" name="image33.png"/>
+            <wp:docPr id="31" name="image37.png"/>
             <a:graphic>
               <a:graphicData uri="http://schemas.openxmlformats.org/drawingml/2006/picture">
                 <pic:pic>
                   <pic:nvPicPr>
-                    <pic:cNvPr id="0" name="image33.png"/>
+                    <pic:cNvPr id="0" name="image37.png"/>
                     <pic:cNvPicPr preferRelativeResize="0"/>
                   </pic:nvPicPr>
                   <pic:blipFill>
@@ -2652,12 +2652,12 @@
           <wp:inline distB="114300" distT="114300" distL="114300" distR="114300">
             <wp:extent cx="4786195" cy="3908418"/>
             <wp:effectExtent b="12700" l="12700" r="12700" t="12700"/>
-            <wp:docPr id="33" name="image38.png"/>
+            <wp:docPr id="32" name="image39.png"/>
             <a:graphic>
               <a:graphicData uri="http://schemas.openxmlformats.org/drawingml/2006/picture">
                 <pic:pic>
                   <pic:nvPicPr>
-                    <pic:cNvPr id="0" name="image38.png"/>
+                    <pic:cNvPr id="0" name="image39.png"/>
                     <pic:cNvPicPr preferRelativeResize="0"/>
                   </pic:nvPicPr>
                   <pic:blipFill>
@@ -2736,12 +2736,12 @@
             <wp:extent cx="5229225" cy="3853815"/>
             <wp:effectExtent b="12700" l="12700" r="12700" t="12700"/>
             <wp:wrapNone/>
-            <wp:docPr id="13" name="image15.png"/>
+            <wp:docPr id="12" name="image19.png"/>
             <a:graphic>
               <a:graphicData uri="http://schemas.openxmlformats.org/drawingml/2006/picture">
                 <pic:pic>
                   <pic:nvPicPr>
-                    <pic:cNvPr id="0" name="image15.png"/>
+                    <pic:cNvPr id="0" name="image19.png"/>
                     <pic:cNvPicPr preferRelativeResize="0"/>
                   </pic:nvPicPr>
                   <pic:blipFill>
@@ -3015,12 +3015,12 @@
             <wp:extent cx="5271135" cy="4297548"/>
             <wp:effectExtent b="12700" l="12700" r="12700" t="12700"/>
             <wp:wrapNone/>
-            <wp:docPr id="2" name="image25.png"/>
+            <wp:docPr id="1" name="image17.png"/>
             <a:graphic>
               <a:graphicData uri="http://schemas.openxmlformats.org/drawingml/2006/picture">
                 <pic:pic>
                   <pic:nvPicPr>
-                    <pic:cNvPr id="0" name="image25.png"/>
+                    <pic:cNvPr id="0" name="image17.png"/>
                     <pic:cNvPicPr preferRelativeResize="0"/>
                   </pic:nvPicPr>
                   <pic:blipFill>
@@ -3138,12 +3138,12 @@
             <wp:extent cx="5271135" cy="3476147"/>
             <wp:effectExtent b="12700" l="12700" r="12700" t="12700"/>
             <wp:wrapNone/>
-            <wp:docPr id="35" name="image32.png"/>
+            <wp:docPr id="34" name="image28.png"/>
             <a:graphic>
               <a:graphicData uri="http://schemas.openxmlformats.org/drawingml/2006/picture">
                 <pic:pic>
                   <pic:nvPicPr>
-                    <pic:cNvPr id="0" name="image32.png"/>
+                    <pic:cNvPr id="0" name="image28.png"/>
                     <pic:cNvPicPr preferRelativeResize="0"/>
                   </pic:nvPicPr>
                   <pic:blipFill>
@@ -3420,37 +3420,37 @@
     </w:p>
     <w:p>
       <w:pPr>
-        <w:rPr/>
-      </w:pPr>
-      <w:r>
-        <w:rPr>
-          <w:rtl w:val="0"/>
-        </w:rPr>
-      </w:r>
-      <w:r>
+        <w:rPr>
+          <w:rFonts w:ascii="Times New Roman" w:cs="Times New Roman" w:eastAsia="Times New Roman" w:hAnsi="Times New Roman"/>
+        </w:rPr>
+      </w:pPr>
+      <w:r>
+        <w:rPr>
+          <w:rtl w:val="0"/>
+        </w:rPr>
+      </w:r>
+    </w:p>
+    <w:p>
+      <w:pPr>
+        <w:rPr/>
+      </w:pPr>
+      <w:r>
+        <w:rPr/>
         <w:drawing>
-          <wp:anchor allowOverlap="1" behindDoc="0" distB="114300" distT="114300" distL="114300" distR="114300" hidden="0" layoutInCell="1" locked="0" relativeHeight="0" simplePos="0">
-            <wp:simplePos x="0" y="0"/>
-            <wp:positionH relativeFrom="column">
-              <wp:posOffset>-3809</wp:posOffset>
-            </wp:positionH>
-            <wp:positionV relativeFrom="paragraph">
-              <wp:posOffset>194310</wp:posOffset>
-            </wp:positionV>
-            <wp:extent cx="6183630" cy="2094750"/>
+          <wp:inline distB="114300" distT="114300" distL="114300" distR="114300">
+            <wp:extent cx="6257925" cy="1768670"/>
             <wp:effectExtent b="12700" l="12700" r="12700" t="12700"/>
-            <wp:wrapNone/>
-            <wp:docPr id="3" name="image27.png"/>
+            <wp:docPr id="37" name="image36.png"/>
             <a:graphic>
               <a:graphicData uri="http://schemas.openxmlformats.org/drawingml/2006/picture">
                 <pic:pic>
                   <pic:nvPicPr>
-                    <pic:cNvPr id="0" name="image27.png"/>
+                    <pic:cNvPr id="0" name="image36.png"/>
                     <pic:cNvPicPr preferRelativeResize="0"/>
                   </pic:nvPicPr>
                   <pic:blipFill>
                     <a:blip r:embed="rId20"/>
-                    <a:srcRect b="28997" l="0" r="0" t="0"/>
+                    <a:srcRect b="0" l="0" r="0" t="0"/>
                     <a:stretch>
                       <a:fillRect/>
                     </a:stretch>
@@ -3458,7 +3458,7 @@
                   <pic:spPr>
                     <a:xfrm>
                       <a:off x="0" y="0"/>
-                      <a:ext cx="6183630" cy="2094750"/>
+                      <a:ext cx="6257925" cy="1768670"/>
                     </a:xfrm>
                     <a:prstGeom prst="rect"/>
                     <a:ln w="12700">
@@ -3471,8 +3471,13 @@
                 </pic:pic>
               </a:graphicData>
             </a:graphic>
-          </wp:anchor>
+          </wp:inline>
         </w:drawing>
+      </w:r>
+      <w:r>
+        <w:rPr>
+          <w:rtl w:val="0"/>
+        </w:rPr>
       </w:r>
     </w:p>
     <w:p>
@@ -3506,12 +3511,12 @@
           <wp:inline distB="114300" distT="114300" distL="114300" distR="114300">
             <wp:extent cx="4911090" cy="3431186"/>
             <wp:effectExtent b="12700" l="12700" r="12700" t="12700"/>
-            <wp:docPr id="25" name="image23.png"/>
+            <wp:docPr id="23" name="image29.png"/>
             <a:graphic>
               <a:graphicData uri="http://schemas.openxmlformats.org/drawingml/2006/picture">
                 <pic:pic>
                   <pic:nvPicPr>
-                    <pic:cNvPr id="0" name="image23.png"/>
+                    <pic:cNvPr id="0" name="image29.png"/>
                     <pic:cNvPicPr preferRelativeResize="0"/>
                   </pic:nvPicPr>
                   <pic:blipFill>
@@ -3577,12 +3582,12 @@
           <wp:inline distB="114300" distT="114300" distL="114300" distR="114300">
             <wp:extent cx="4999910" cy="3266225"/>
             <wp:effectExtent b="12700" l="12700" r="12700" t="12700"/>
-            <wp:docPr id="9" name="image37.png"/>
+            <wp:docPr id="7" name="image35.png"/>
             <a:graphic>
               <a:graphicData uri="http://schemas.openxmlformats.org/drawingml/2006/picture">
                 <pic:pic>
                   <pic:nvPicPr>
-                    <pic:cNvPr id="0" name="image37.png"/>
+                    <pic:cNvPr id="0" name="image35.png"/>
                     <pic:cNvPicPr preferRelativeResize="0"/>
                   </pic:nvPicPr>
                   <pic:blipFill>
@@ -3638,12 +3643,12 @@
           <wp:inline distB="114300" distT="114300" distL="114300" distR="114300">
             <wp:extent cx="5731200" cy="1193800"/>
             <wp:effectExtent b="12700" l="12700" r="12700" t="12700"/>
-            <wp:docPr id="7" name="image5.png"/>
+            <wp:docPr id="5" name="image8.png"/>
             <a:graphic>
               <a:graphicData uri="http://schemas.openxmlformats.org/drawingml/2006/picture">
                 <pic:pic>
                   <pic:nvPicPr>
-                    <pic:cNvPr id="0" name="image5.png"/>
+                    <pic:cNvPr id="0" name="image8.png"/>
                     <pic:cNvPicPr preferRelativeResize="0"/>
                   </pic:nvPicPr>
                   <pic:blipFill>
@@ -3728,12 +3733,12 @@
           <wp:inline distB="114300" distT="114300" distL="114300" distR="114300">
             <wp:extent cx="5522595" cy="4320834"/>
             <wp:effectExtent b="12700" l="12700" r="12700" t="12700"/>
-            <wp:docPr id="20" name="image14.png"/>
+            <wp:docPr id="19" name="image6.png"/>
             <a:graphic>
               <a:graphicData uri="http://schemas.openxmlformats.org/drawingml/2006/picture">
                 <pic:pic>
                   <pic:nvPicPr>
-                    <pic:cNvPr id="0" name="image14.png"/>
+                    <pic:cNvPr id="0" name="image6.png"/>
                     <pic:cNvPicPr preferRelativeResize="0"/>
                   </pic:nvPicPr>
                   <pic:blipFill>
@@ -3794,12 +3799,12 @@
           <wp:inline distB="114300" distT="114300" distL="114300" distR="114300">
             <wp:extent cx="6010523" cy="708882"/>
             <wp:effectExtent b="12700" l="12700" r="12700" t="12700"/>
-            <wp:docPr id="4" name="image4.png"/>
+            <wp:docPr id="2" name="image3.png"/>
             <a:graphic>
               <a:graphicData uri="http://schemas.openxmlformats.org/drawingml/2006/picture">
                 <pic:pic>
                   <pic:nvPicPr>
-                    <pic:cNvPr id="0" name="image4.png"/>
+                    <pic:cNvPr id="0" name="image3.png"/>
                     <pic:cNvPicPr preferRelativeResize="0"/>
                   </pic:nvPicPr>
                   <pic:blipFill>
@@ -3943,14 +3948,14 @@
         <w:rPr/>
         <w:drawing>
           <wp:inline distB="114300" distT="114300" distL="114300" distR="114300">
-            <wp:extent cx="5731200" cy="673100"/>
+            <wp:extent cx="5724525" cy="1404928"/>
             <wp:effectExtent b="12700" l="12700" r="12700" t="12700"/>
-            <wp:docPr id="1" name="image2.png"/>
+            <wp:docPr id="8" name="image22.png"/>
             <a:graphic>
               <a:graphicData uri="http://schemas.openxmlformats.org/drawingml/2006/picture">
                 <pic:pic>
                   <pic:nvPicPr>
-                    <pic:cNvPr id="0" name="image2.png"/>
+                    <pic:cNvPr id="0" name="image22.png"/>
                     <pic:cNvPicPr preferRelativeResize="0"/>
                   </pic:nvPicPr>
                   <pic:blipFill>
@@ -3963,7 +3968,7 @@
                   <pic:spPr>
                     <a:xfrm>
                       <a:off x="0" y="0"/>
-                      <a:ext cx="5731200" cy="673100"/>
+                      <a:ext cx="5724525" cy="1404928"/>
                     </a:xfrm>
                     <a:prstGeom prst="rect"/>
                     <a:ln w="12700">
@@ -4006,12 +4011,12 @@
           <wp:inline distB="114300" distT="114300" distL="114300" distR="114300">
             <wp:extent cx="5731200" cy="3175000"/>
             <wp:effectExtent b="12700" l="12700" r="12700" t="12700"/>
-            <wp:docPr id="18" name="image16.png"/>
+            <wp:docPr id="17" name="image12.png"/>
             <a:graphic>
               <a:graphicData uri="http://schemas.openxmlformats.org/drawingml/2006/picture">
                 <pic:pic>
                   <pic:nvPicPr>
-                    <pic:cNvPr id="0" name="image16.png"/>
+                    <pic:cNvPr id="0" name="image12.png"/>
                     <pic:cNvPicPr preferRelativeResize="0"/>
                   </pic:nvPicPr>
                   <pic:blipFill>
@@ -4077,12 +4082,12 @@
           <wp:inline distB="114300" distT="114300" distL="114300" distR="114300">
             <wp:extent cx="5731200" cy="711200"/>
             <wp:effectExtent b="12700" l="12700" r="12700" t="12700"/>
-            <wp:docPr id="34" name="image29.png"/>
+            <wp:docPr id="33" name="image20.png"/>
             <a:graphic>
               <a:graphicData uri="http://schemas.openxmlformats.org/drawingml/2006/picture">
                 <pic:pic>
                   <pic:nvPicPr>
-                    <pic:cNvPr id="0" name="image29.png"/>
+                    <pic:cNvPr id="0" name="image20.png"/>
                     <pic:cNvPicPr preferRelativeResize="0"/>
                   </pic:nvPicPr>
                   <pic:blipFill>
@@ -4129,12 +4134,12 @@
             <wp:extent cx="4373505" cy="2982666"/>
             <wp:effectExtent b="12700" l="12700" r="12700" t="12700"/>
             <wp:wrapNone/>
-            <wp:docPr id="28" name="image21.png"/>
+            <wp:docPr id="27" name="image14.png"/>
             <a:graphic>
               <a:graphicData uri="http://schemas.openxmlformats.org/drawingml/2006/picture">
                 <pic:pic>
                   <pic:nvPicPr>
-                    <pic:cNvPr id="0" name="image21.png"/>
+                    <pic:cNvPr id="0" name="image14.png"/>
                     <pic:cNvPicPr preferRelativeResize="0"/>
                   </pic:nvPicPr>
                   <pic:blipFill>
@@ -4315,12 +4320,12 @@
           <wp:inline distB="114300" distT="114300" distL="114300" distR="114300">
             <wp:extent cx="4882515" cy="3329803"/>
             <wp:effectExtent b="12700" l="12700" r="12700" t="12700"/>
-            <wp:docPr id="23" name="image12.png"/>
+            <wp:docPr id="21" name="image7.png"/>
             <a:graphic>
               <a:graphicData uri="http://schemas.openxmlformats.org/drawingml/2006/picture">
                 <pic:pic>
                   <pic:nvPicPr>
-                    <pic:cNvPr id="0" name="image12.png"/>
+                    <pic:cNvPr id="0" name="image7.png"/>
                     <pic:cNvPicPr preferRelativeResize="0"/>
                   </pic:nvPicPr>
                   <pic:blipFill>
@@ -4375,12 +4380,12 @@
           <wp:inline distB="114300" distT="114300" distL="114300" distR="114300">
             <wp:extent cx="6269310" cy="718575"/>
             <wp:effectExtent b="12700" l="12700" r="12700" t="12700"/>
-            <wp:docPr id="38" name="image28.png"/>
+            <wp:docPr id="38" name="image25.png"/>
             <a:graphic>
               <a:graphicData uri="http://schemas.openxmlformats.org/drawingml/2006/picture">
                 <pic:pic>
                   <pic:nvPicPr>
-                    <pic:cNvPr id="0" name="image28.png"/>
+                    <pic:cNvPr id="0" name="image25.png"/>
                     <pic:cNvPicPr preferRelativeResize="0"/>
                   </pic:nvPicPr>
                   <pic:blipFill>
@@ -4485,14 +4490,14 @@
         <w:rPr/>
         <w:drawing>
           <wp:inline distB="114300" distT="114300" distL="114300" distR="114300">
-            <wp:extent cx="6302659" cy="722398"/>
+            <wp:extent cx="6220929" cy="1283373"/>
             <wp:effectExtent b="12700" l="12700" r="12700" t="12700"/>
-            <wp:docPr id="22" name="image9.png"/>
+            <wp:docPr id="25" name="image26.png"/>
             <a:graphic>
               <a:graphicData uri="http://schemas.openxmlformats.org/drawingml/2006/picture">
                 <pic:pic>
                   <pic:nvPicPr>
-                    <pic:cNvPr id="0" name="image9.png"/>
+                    <pic:cNvPr id="0" name="image26.png"/>
                     <pic:cNvPicPr preferRelativeResize="0"/>
                   </pic:nvPicPr>
                   <pic:blipFill>
@@ -4505,7 +4510,7 @@
                   <pic:spPr>
                     <a:xfrm>
                       <a:off x="0" y="0"/>
-                      <a:ext cx="6302659" cy="722398"/>
+                      <a:ext cx="6220929" cy="1283373"/>
                     </a:xfrm>
                     <a:prstGeom prst="rect"/>
                     <a:ln w="12700">
@@ -4531,20 +4536,20 @@
           <wp:anchor allowOverlap="1" behindDoc="0" distB="114300" distT="114300" distL="114300" distR="114300" hidden="0" layoutInCell="1" locked="0" relativeHeight="0" simplePos="0">
             <wp:simplePos x="0" y="0"/>
             <wp:positionH relativeFrom="column">
-              <wp:posOffset>11431</wp:posOffset>
+              <wp:posOffset>1</wp:posOffset>
             </wp:positionH>
             <wp:positionV relativeFrom="paragraph">
-              <wp:posOffset>922381</wp:posOffset>
+              <wp:posOffset>1453876</wp:posOffset>
             </wp:positionV>
             <wp:extent cx="4097655" cy="2410946"/>
             <wp:effectExtent b="12700" l="12700" r="12700" t="12700"/>
             <wp:wrapNone/>
-            <wp:docPr id="39" name="image35.png"/>
+            <wp:docPr id="39" name="image34.png"/>
             <a:graphic>
               <a:graphicData uri="http://schemas.openxmlformats.org/drawingml/2006/picture">
                 <pic:pic>
                   <pic:nvPicPr>
-                    <pic:cNvPr id="0" name="image35.png"/>
+                    <pic:cNvPr id="0" name="image34.png"/>
                     <pic:cNvPicPr preferRelativeResize="0"/>
                   </pic:nvPicPr>
                   <pic:blipFill>
@@ -4576,6 +4581,16 @@
     </w:p>
     <w:p>
       <w:pPr>
+        <w:rPr/>
+      </w:pPr>
+      <w:r>
+        <w:rPr>
+          <w:rtl w:val="0"/>
+        </w:rPr>
+      </w:r>
+    </w:p>
+    <w:p>
+      <w:pPr>
         <w:pStyle w:val="Heading1"/>
         <w:rPr>
           <w:rFonts w:ascii="Times New Roman" w:cs="Times New Roman" w:eastAsia="Times New Roman" w:hAnsi="Times New Roman"/>
@@ -4586,7 +4601,7 @@
           <w:u w:val="single"/>
         </w:rPr>
       </w:pPr>
-      <w:bookmarkStart w:colFirst="0" w:colLast="0" w:name="_sum1iporjv11" w:id="48"/>
+      <w:bookmarkStart w:colFirst="0" w:colLast="0" w:name="_h09zfbzh18sc" w:id="48"/>
       <w:bookmarkEnd w:id="48"/>
       <w:r>
         <w:rPr>
@@ -4606,38 +4621,8 @@
           <w:u w:val="single"/>
         </w:rPr>
       </w:pPr>
-      <w:bookmarkStart w:colFirst="0" w:colLast="0" w:name="_h09zfbzh18sc" w:id="49"/>
+      <w:bookmarkStart w:colFirst="0" w:colLast="0" w:name="_ysz5y4e1zev8" w:id="49"/>
       <w:bookmarkEnd w:id="49"/>
-      <w:r>
-        <w:rPr>
-          <w:rtl w:val="0"/>
-        </w:rPr>
-      </w:r>
-    </w:p>
-    <w:p>
-      <w:pPr>
-        <w:pStyle w:val="Heading1"/>
-        <w:rPr>
-          <w:rFonts w:ascii="Times New Roman" w:cs="Times New Roman" w:eastAsia="Times New Roman" w:hAnsi="Times New Roman"/>
-          <w:b w:val="1"/>
-          <w:bCs w:val="1"/>
-          <w:sz w:val="36"/>
-          <w:szCs w:val="36"/>
-          <w:u w:val="single"/>
-        </w:rPr>
-      </w:pPr>
-      <w:bookmarkStart w:colFirst="0" w:colLast="0" w:name="_ysz5y4e1zev8" w:id="50"/>
-      <w:bookmarkEnd w:id="50"/>
-      <w:r>
-        <w:rPr>
-          <w:rtl w:val="0"/>
-        </w:rPr>
-      </w:r>
-    </w:p>
-    <w:p>
-      <w:pPr>
-        <w:rPr/>
-      </w:pPr>
       <w:r>
         <w:rPr>
           <w:rtl w:val="0"/>
@@ -4692,12 +4677,12 @@
           <wp:inline distB="114300" distT="114300" distL="114300" distR="114300">
             <wp:extent cx="4730115" cy="3292223"/>
             <wp:effectExtent b="12700" l="12700" r="12700" t="12700"/>
-            <wp:docPr id="21" name="image10.png"/>
+            <wp:docPr id="20" name="image9.png"/>
             <a:graphic>
               <a:graphicData uri="http://schemas.openxmlformats.org/drawingml/2006/picture">
                 <pic:pic>
                   <pic:nvPicPr>
-                    <pic:cNvPr id="0" name="image10.png"/>
+                    <pic:cNvPr id="0" name="image9.png"/>
                     <pic:cNvPicPr preferRelativeResize="0"/>
                   </pic:nvPicPr>
                   <pic:blipFill>
@@ -4758,12 +4743,12 @@
           <wp:inline distB="114300" distT="114300" distL="114300" distR="114300">
             <wp:extent cx="5731200" cy="584200"/>
             <wp:effectExtent b="12700" l="12700" r="12700" t="12700"/>
-            <wp:docPr id="19" name="image1.png"/>
+            <wp:docPr id="18" name="image2.png"/>
             <a:graphic>
               <a:graphicData uri="http://schemas.openxmlformats.org/drawingml/2006/picture">
                 <pic:pic>
                   <pic:nvPicPr>
-                    <pic:cNvPr id="0" name="image1.png"/>
+                    <pic:cNvPr id="0" name="image2.png"/>
                     <pic:cNvPicPr preferRelativeResize="0"/>
                   </pic:nvPicPr>
                   <pic:blipFill>
@@ -4807,8 +4792,8 @@
           <w:szCs w:val="22"/>
         </w:rPr>
       </w:pPr>
-      <w:bookmarkStart w:colFirst="0" w:colLast="0" w:name="_fmk149hv9ghy" w:id="51"/>
-      <w:bookmarkEnd w:id="51"/>
+      <w:bookmarkStart w:colFirst="0" w:colLast="0" w:name="_fmk149hv9ghy" w:id="50"/>
+      <w:bookmarkEnd w:id="50"/>
       <w:r>
         <w:rPr>
           <w:rFonts w:ascii="Times New Roman" w:cs="Times New Roman" w:eastAsia="Times New Roman" w:hAnsi="Times New Roman"/>
@@ -4829,12 +4814,12 @@
           <wp:inline distB="114300" distT="114300" distL="114300" distR="114300">
             <wp:extent cx="5731200" cy="3187700"/>
             <wp:effectExtent b="12700" l="12700" r="12700" t="12700"/>
-            <wp:docPr id="26" name="image20.png"/>
+            <wp:docPr id="24" name="image15.png"/>
             <a:graphic>
               <a:graphicData uri="http://schemas.openxmlformats.org/drawingml/2006/picture">
                 <pic:pic>
                   <pic:nvPicPr>
-                    <pic:cNvPr id="0" name="image20.png"/>
+                    <pic:cNvPr id="0" name="image15.png"/>
                     <pic:cNvPicPr preferRelativeResize="0"/>
                   </pic:nvPicPr>
                   <pic:blipFill>
@@ -4884,8 +4869,8 @@
         <w:pStyle w:val="Heading1"/>
         <w:rPr/>
       </w:pPr>
-      <w:bookmarkStart w:colFirst="0" w:colLast="0" w:name="_k434zvt42jlo" w:id="52"/>
-      <w:bookmarkEnd w:id="52"/>
+      <w:bookmarkStart w:colFirst="0" w:colLast="0" w:name="_k434zvt42jlo" w:id="51"/>
+      <w:bookmarkEnd w:id="51"/>
       <w:r>
         <w:rPr>
           <w:rFonts w:ascii="Times New Roman" w:cs="Times New Roman" w:eastAsia="Times New Roman" w:hAnsi="Times New Roman"/>
@@ -4919,8 +4904,8 @@
           <w:u w:val="none"/>
         </w:rPr>
       </w:pPr>
-      <w:bookmarkStart w:colFirst="0" w:colLast="0" w:name="_43tuf7gv0l2a" w:id="53"/>
-      <w:bookmarkEnd w:id="53"/>
+      <w:bookmarkStart w:colFirst="0" w:colLast="0" w:name="_43tuf7gv0l2a" w:id="52"/>
+      <w:bookmarkEnd w:id="52"/>
       <w:r>
         <w:rPr>
           <w:rFonts w:ascii="Times New Roman" w:cs="Times New Roman" w:eastAsia="Times New Roman" w:hAnsi="Times New Roman"/>
@@ -4958,12 +4943,12 @@
             <wp:extent cx="4251325" cy="2803615"/>
             <wp:effectExtent b="12700" l="12700" r="12700" t="12700"/>
             <wp:wrapNone/>
-            <wp:docPr id="16" name="image8.png"/>
+            <wp:docPr id="15" name="image13.png"/>
             <a:graphic>
               <a:graphicData uri="http://schemas.openxmlformats.org/drawingml/2006/picture">
                 <pic:pic>
                   <pic:nvPicPr>
-                    <pic:cNvPr id="0" name="image8.png"/>
+                    <pic:cNvPr id="0" name="image13.png"/>
                     <pic:cNvPicPr preferRelativeResize="0"/>
                   </pic:nvPicPr>
                   <pic:blipFill>
@@ -5196,12 +5181,12 @@
             <wp:extent cx="4324350" cy="3037102"/>
             <wp:effectExtent b="12700" l="12700" r="12700" t="12700"/>
             <wp:wrapNone/>
-            <wp:docPr id="8" name="image6.png"/>
+            <wp:docPr id="6" name="image11.png"/>
             <a:graphic>
               <a:graphicData uri="http://schemas.openxmlformats.org/drawingml/2006/picture">
                 <pic:pic>
                   <pic:nvPicPr>
-                    <pic:cNvPr id="0" name="image6.png"/>
+                    <pic:cNvPr id="0" name="image11.png"/>
                     <pic:cNvPicPr preferRelativeResize="0"/>
                   </pic:nvPicPr>
                   <pic:blipFill>
@@ -5674,12 +5659,12 @@
           <wp:inline distB="114300" distT="114300" distL="114300" distR="114300">
             <wp:extent cx="4194175" cy="3506198"/>
             <wp:effectExtent b="12700" l="12700" r="12700" t="12700"/>
-            <wp:docPr id="5" name="image19.png"/>
+            <wp:docPr id="3" name="image21.png"/>
             <a:graphic>
               <a:graphicData uri="http://schemas.openxmlformats.org/drawingml/2006/picture">
                 <pic:pic>
                   <pic:nvPicPr>
-                    <pic:cNvPr id="0" name="image19.png"/>
+                    <pic:cNvPr id="0" name="image21.png"/>
                     <pic:cNvPicPr preferRelativeResize="0"/>
                   </pic:nvPicPr>
                   <pic:blipFill>
@@ -5777,7 +5762,7 @@
           <wp:inline distB="114300" distT="114300" distL="114300" distR="114300">
             <wp:extent cx="3995535" cy="3743325"/>
             <wp:effectExtent b="12700" l="12700" r="12700" t="12700"/>
-            <wp:docPr id="15" name="image18.png"/>
+            <wp:docPr id="14" name="image18.png"/>
             <a:graphic>
               <a:graphicData uri="http://schemas.openxmlformats.org/drawingml/2006/picture">
                 <pic:pic>
@@ -5945,12 +5930,12 @@
           <wp:inline distB="114300" distT="114300" distL="114300" distR="114300">
             <wp:extent cx="4711700" cy="4312536"/>
             <wp:effectExtent b="12700" l="12700" r="12700" t="12700"/>
-            <wp:docPr id="10" name="image17.png"/>
+            <wp:docPr id="9" name="image16.png"/>
             <a:graphic>
               <a:graphicData uri="http://schemas.openxmlformats.org/drawingml/2006/picture">
                 <pic:pic>
                   <pic:nvPicPr>
-                    <pic:cNvPr id="0" name="image17.png"/>
+                    <pic:cNvPr id="0" name="image16.png"/>
                     <pic:cNvPicPr preferRelativeResize="0"/>
                   </pic:nvPicPr>
                   <pic:blipFill>
@@ -6072,12 +6057,12 @@
           <wp:inline distB="114300" distT="114300" distL="114300" distR="114300">
             <wp:extent cx="5166686" cy="1951859"/>
             <wp:effectExtent b="12700" l="12700" r="12700" t="12700"/>
-            <wp:docPr id="29" name="image24.png"/>
+            <wp:docPr id="28" name="image30.png"/>
             <a:graphic>
               <a:graphicData uri="http://schemas.openxmlformats.org/drawingml/2006/picture">
                 <pic:pic>
                   <pic:nvPicPr>
-                    <pic:cNvPr id="0" name="image24.png"/>
+                    <pic:cNvPr id="0" name="image30.png"/>
                     <pic:cNvPicPr preferRelativeResize="0"/>
                   </pic:nvPicPr>
                   <pic:blipFill>
@@ -6305,12 +6290,12 @@
           <wp:inline distB="114300" distT="114300" distL="114300" distR="114300">
             <wp:extent cx="4610100" cy="2963636"/>
             <wp:effectExtent b="12700" l="12700" r="12700" t="12700"/>
-            <wp:docPr id="14" name="image13.png"/>
+            <wp:docPr id="13" name="image27.png"/>
             <a:graphic>
               <a:graphicData uri="http://schemas.openxmlformats.org/drawingml/2006/picture">
                 <pic:pic>
                   <pic:nvPicPr>
-                    <pic:cNvPr id="0" name="image13.png"/>
+                    <pic:cNvPr id="0" name="image27.png"/>
                     <pic:cNvPicPr preferRelativeResize="0"/>
                   </pic:nvPicPr>
                   <pic:blipFill>
@@ -6418,12 +6403,12 @@
           <wp:inline distB="114300" distT="114300" distL="114300" distR="114300">
             <wp:extent cx="4775200" cy="1618174"/>
             <wp:effectExtent b="12700" l="12700" r="12700" t="12700"/>
-            <wp:docPr id="17" name="image7.png"/>
+            <wp:docPr id="16" name="image5.png"/>
             <a:graphic>
               <a:graphicData uri="http://schemas.openxmlformats.org/drawingml/2006/picture">
                 <pic:pic>
                   <pic:nvPicPr>
-                    <pic:cNvPr id="0" name="image7.png"/>
+                    <pic:cNvPr id="0" name="image5.png"/>
                     <pic:cNvPicPr preferRelativeResize="0"/>
                   </pic:nvPicPr>
                   <pic:blipFill>

</xml_diff>